<commit_message>
work on StimulusDesigner (not ready). Release candidate V2.3
</commit_message>
<xml_diff>
--- a/NNet/Stimulus-designer.docx
+++ b/NNet/Stimulus-designer.docx
@@ -16,30 +16,16 @@
       </w:r>
     </w:p>
     <w:p>
-      <w:pPr>
-        <w:rPr>
-          <w:lang w:val="en-US"/>
-        </w:rPr>
-      </w:pPr>
+      <w:r>
+        <w:t>f‘(x)= -a*b**(1-</w:t>
+      </w:r>
       <w:proofErr w:type="gramStart"/>
       <w:r>
-        <w:rPr>
-          <w:lang w:val="en-US"/>
-        </w:rPr>
-        <w:t>f‘</w:t>
+        <w:t>x)*</w:t>
       </w:r>
       <w:proofErr w:type="gramEnd"/>
       <w:r>
-        <w:rPr>
-          <w:lang w:val="en-US"/>
-        </w:rPr>
-        <w:t>(x)= -a*b*</w:t>
-      </w:r>
-      <w:r>
-        <w:rPr>
-          <w:lang w:val="en-US"/>
-        </w:rPr>
-        <w:t>*(1-x)*(ln(b)*x-1)</w:t>
+        <w:t>(ln(b)*x-1)</w:t>
       </w:r>
     </w:p>
     <w:p>
@@ -64,10 +50,7 @@
         <w:t>0</w:t>
       </w:r>
       <w:r>
-        <w:t xml:space="preserve">) = 0  =&gt; </w:t>
-      </w:r>
-      <w:r>
-        <w:t>x</w:t>
+        <w:t>) = 0  =&gt; x</w:t>
       </w:r>
       <w:r>
         <w:rPr>
@@ -76,15 +59,7 @@
         <w:t>0</w:t>
       </w:r>
       <w:r>
-        <w:t>=1/</w:t>
-      </w:r>
-      <w:proofErr w:type="spellStart"/>
-      <w:r>
-        <w:t>ln</w:t>
-      </w:r>
-      <w:proofErr w:type="spellEnd"/>
-      <w:r>
-        <w:t>(b)</w:t>
+        <w:t>=1/ln(b)</w:t>
       </w:r>
     </w:p>
     <w:p>
@@ -105,13 +80,7 @@
         <w:rPr>
           <w:lang w:val="en-US"/>
         </w:rPr>
-        <w:t>(</w:t>
-      </w:r>
-      <w:r>
-        <w:rPr>
-          <w:lang w:val="en-US"/>
-        </w:rPr>
-        <w:t>x</w:t>
+        <w:t>(x</w:t>
       </w:r>
       <w:r>
         <w:rPr>
@@ -161,10 +130,7 @@
     </w:p>
     <w:p>
       <w:r>
-        <w:t xml:space="preserve">a = </w:t>
-      </w:r>
-      <w:r>
-        <w:t>y</w:t>
+        <w:t>a = y</w:t>
       </w:r>
       <w:r>
         <w:rPr>
@@ -175,7 +141,6 @@
       <w:r>
         <w:t>/(e**(1/x</w:t>
       </w:r>
-      <w:proofErr w:type="gramStart"/>
       <w:r>
         <w:rPr>
           <w:vertAlign w:val="subscript"/>
@@ -183,14 +148,13 @@
         <w:t>0</w:t>
       </w:r>
       <w:r>
+        <w:t>-1</w:t>
+      </w:r>
+      <w:r>
         <w:t>)</w:t>
       </w:r>
       <w:r>
-        <w:t>-</w:t>
-      </w:r>
-      <w:proofErr w:type="gramEnd"/>
-      <w:r>
-        <w:t>1)</w:t>
+        <w:t>)</w:t>
       </w:r>
     </w:p>
     <w:p>

</xml_diff>